<commit_message>
Began writing notes for draft 2 of 'DA'
</commit_message>
<xml_diff>
--- a/creative-writing/Dangerous-Ambition-Notes.docx
+++ b/creative-writing/Dangerous-Ambition-Notes.docx
@@ -15,7 +15,100 @@
         <w:t xml:space="preserve">This essay is fundamentally about transhumanism and the integration of biotechnology into the bodies of humans. </w:t>
       </w:r>
     </w:p>
+    <w:p>
+      <w:r>
+        <w:t>Draft 1:</w:t>
+      </w:r>
+    </w:p>
+    <w:p>
+      <w:pPr>
+        <w:ind w:left="720"/>
+      </w:pPr>
+      <w:r>
+        <w:t>My story is about a scientist who has been recruited to a project which seeks to promote transhumanism and become a leader in the field of merging humans with technology.</w:t>
+      </w:r>
+      <w:r>
+        <w:t xml:space="preserve"> He wants to do this because he has lost a family member/ close friend to ALS and wants to improve humans at all cost</w:t>
+      </w:r>
+      <w:r>
+        <w:t xml:space="preserve"> </w:t>
+      </w:r>
+      <w:r>
+        <w:t xml:space="preserve">(A world without weakness). </w:t>
+      </w:r>
+      <w:r>
+        <w:t>He is initially hesitant about the ethically dubious testing practices and experiments that the company undertakes to achieve the goal and is skeptical of their intentions. As time goes on he learns to quell any sense of empathy for the victims of the experiments and becomes focused on creating the next generation of humans despite any arguments to the contrary. Eventually he comes to think that all the tests were a good thing in the long run for the subjects (ends justify means) from an intrinsic perspective but realizes that humanity will not respond well to the new technology.</w:t>
+      </w:r>
+    </w:p>
+    <w:p>
+      <w:r>
+        <w:t>Draft 2:</w:t>
+      </w:r>
+    </w:p>
+    <w:p>
+      <w:pPr>
+        <w:ind w:left="720"/>
+      </w:pPr>
+      <w:r>
+        <w:t>Ryan Jansen is a scientist recruited by a company to work on the biomechanical section of a project on transhumanism. Initially the experiments repulse him and he starts doing his work half-heartedly</w:t>
+      </w:r>
+      <w:r>
+        <w:t xml:space="preserve"> but is convinced to the cause when he brings his doubts up to his mentor who convinces him that what they are doing will aid humanity and the ends will justify the means. </w:t>
+      </w:r>
+      <w:r>
+        <w:t xml:space="preserve">He then continues the testing program and eventually comes to the conclusion that the tests resulted in an uplifted species but also realizes that he had not considered the psychology </w:t>
+      </w:r>
+      <w:r>
+        <w:t>behind the how the tech would be used and he’d looked through an optimistic lens at a happy day scenario.</w:t>
+      </w:r>
+      <w:r>
+        <w:t xml:space="preserve"> When looking at his final samples he decides that he can’t decide how people will react and believes that human</w:t>
+      </w:r>
+      <w:r>
+        <w:t>’</w:t>
+      </w:r>
+      <w:r>
+        <w:t>s ability to create things outstrips their ability to understand how their creations will affect others and to deal with how that technology works.</w:t>
+      </w:r>
+      <w:r>
+        <w:t xml:space="preserve"> </w:t>
+      </w:r>
+    </w:p>
+    <w:p>
+      <w:r>
+        <w:t>Plot: Researcher signs on to a project. Has a chat with mentor and conducts experiments.</w:t>
+      </w:r>
+    </w:p>
+    <w:p>
+      <w:r>
+        <w:t>Protagonist: Ryan Jansen</w:t>
+      </w:r>
+      <w:r>
+        <w:t xml:space="preserve"> (scientist)</w:t>
+      </w:r>
+    </w:p>
+    <w:p>
+      <w:r>
+        <w:t>Goal: Bring on the future for humans by integrating biotechnology with human beings.</w:t>
+      </w:r>
+    </w:p>
+    <w:p>
+      <w:r>
+        <w:t xml:space="preserve">Plot affects the character: </w:t>
+      </w:r>
+      <w:r>
+        <w:t xml:space="preserve"> </w:t>
+      </w:r>
+    </w:p>
     <w:p/>
+    <w:p>
+      <w:r>
+        <w:t>Transhumanism: Self-directed evolution</w:t>
+      </w:r>
+      <w:r>
+        <w:t>. Elevating the human format.</w:t>
+      </w:r>
+    </w:p>
     <w:p>
       <w:pPr>
         <w:rPr>
@@ -26,6 +119,7 @@
         <w:rPr>
           <w:b/>
         </w:rPr>
+        <w:lastRenderedPageBreak/>
         <w:t>Have to decide which department Singleton, Cortez and Jansen are in.</w:t>
       </w:r>
     </w:p>
@@ -164,7 +258,6 @@
         </w:numPr>
       </w:pPr>
       <w:r>
-        <w:lastRenderedPageBreak/>
         <w:t xml:space="preserve">We are a species that transcends and transforms. It is how we extend our reach. Perhaps we have not met the pinnacle of human potential. This may seem farfetched, the realm of science fiction. Yet there are those that don’t realize how right science fiction can be. </w:t>
       </w:r>
     </w:p>
@@ -228,6 +321,7 @@
         </w:numPr>
       </w:pPr>
       <w:r>
+        <w:lastRenderedPageBreak/>
         <w:t>Technology limited to the rich and the elite (how can the brightest poor child compete with the dumbest kid with a rich parent who can afford brain implants)</w:t>
       </w:r>
     </w:p>
@@ -357,7 +451,6 @@
         </w:numPr>
       </w:pPr>
       <w:r>
-        <w:lastRenderedPageBreak/>
         <w:t xml:space="preserve">Jansen is ambitious and contains enough ruthlessness to carry those out </w:t>
       </w:r>
     </w:p>
@@ -375,8 +468,6 @@
       <w:r>
         <w:t>At first he is quite empathetic and filled with doubts but these quell as goes on.</w:t>
       </w:r>
-      <w:bookmarkStart w:id="0" w:name="_GoBack"/>
-      <w:bookmarkEnd w:id="0"/>
     </w:p>
     <w:p>
       <w:pPr>
@@ -423,6 +514,7 @@
         </w:numPr>
       </w:pPr>
       <w:r>
+        <w:lastRenderedPageBreak/>
         <w:t>He is a learned man who delights in reading about ambition, human achievement and technology. He will have great respect for inventors and thinkers</w:t>
       </w:r>
     </w:p>
@@ -439,12 +531,87 @@
       </w:r>
     </w:p>
     <w:p>
-      <w:pPr>
-        <w:pStyle w:val="ListParagraph"/>
-        <w:numPr>
-          <w:ilvl w:val="2"/>
-          <w:numId w:val="1"/>
-        </w:numPr>
+      <w:r>
+        <w:t>Digital na</w:t>
+      </w:r>
+      <w:r>
+        <w:t>tives</w:t>
+      </w:r>
+    </w:p>
+    <w:p>
+      <w:r>
+        <w:t>So let's say transhumanism will be possible, but you can't be born as a transhuman but always as a biological human so being a transhuman will always be a choice to make later in life, I suppose</w:t>
+      </w:r>
+      <w:r>
+        <w:t>. How come nobody mentions that</w:t>
+      </w:r>
+      <w:r>
+        <w:t>?</w:t>
+      </w:r>
+    </w:p>
+    <w:p/>
+    <w:p>
+      <w:pPr>
+        <w:rPr>
+          <w:u w:val="single"/>
+        </w:rPr>
+      </w:pPr>
+      <w:r>
+        <w:rPr>
+          <w:u w:val="single"/>
+        </w:rPr>
+        <w:t>Recommended Reading</w:t>
+      </w:r>
+    </w:p>
+    <w:p>
+      <w:r>
+        <w:t>Max Moore – Philosophy of transhumanism</w:t>
+      </w:r>
+    </w:p>
+    <w:p>
+      <w:r>
+        <w:t>Eric Drexler - Nanotechnology</w:t>
+      </w:r>
+    </w:p>
+    <w:p>
+      <w:r>
+        <w:t>Robert Etinger – Immortality</w:t>
+      </w:r>
+    </w:p>
+    <w:p>
+      <w:r>
+        <w:t>Damien Broderick – The singularity</w:t>
+      </w:r>
+    </w:p>
+    <w:p>
+      <w:r>
+        <w:t xml:space="preserve">Natasha Vita-More </w:t>
+      </w:r>
+      <w:r>
+        <w:t>–</w:t>
+      </w:r>
+      <w:r>
+        <w:t xml:space="preserve"> </w:t>
+      </w:r>
+    </w:p>
+    <w:p>
+      <w:r>
+        <w:t>Marvin Minski</w:t>
+      </w:r>
+      <w:bookmarkStart w:id="0" w:name="_GoBack"/>
+      <w:bookmarkEnd w:id="0"/>
+    </w:p>
+    <w:p/>
+    <w:p>
+      <w:r>
+        <w:t>Transhumanism as a world view (one that could supplant post-modernism)</w:t>
+      </w:r>
+    </w:p>
+    <w:p>
+      <w:pPr>
+        <w:tabs>
+          <w:tab w:val="left" w:pos="7905"/>
+        </w:tabs>
       </w:pPr>
     </w:p>
     <w:sectPr>

</xml_diff>